<commit_message>
some comments added toFixedThreadPoolProject
</commit_message>
<xml_diff>
--- a/Eshva.Threading/Article.docx
+++ b/Eshva.Threading/Article.docx
@@ -72,7 +72,7 @@
           <w:szCs w:val="20"/>
           <w:bdr w:val="none" w:sz="0" w:space="0" w:color="auto" w:frame="1"/>
           <w:shd w:val="clear" w:color="auto" w:fill="FFFFFF"/>
-          <w:lang w:val="en-US" w:eastAsia="ru-RU"/>
+          <w:lang w:eastAsia="ru-RU"/>
         </w:rPr>
       </w:pPr>
     </w:p>
@@ -1543,29 +1543,27 @@
           <w:szCs w:val="20"/>
           <w:lang w:eastAsia="ru-RU"/>
         </w:rPr>
-        <w:t xml:space="preserve">весь проект, включая тестовое приложение можно </w:t>
-      </w:r>
-      <w:proofErr w:type="spellStart"/>
-      <w:r>
-        <w:rPr>
-          <w:rFonts w:ascii="Verdana" w:eastAsia="Times New Roman" w:hAnsi="Verdana" w:cs="Times New Roman"/>
-          <w:color w:val="000000"/>
-          <w:sz w:val="20"/>
-          <w:szCs w:val="20"/>
-          <w:lang w:eastAsia="ru-RU"/>
-        </w:rPr>
-        <w:t>загрузкить</w:t>
-      </w:r>
-      <w:proofErr w:type="spellEnd"/>
-      <w:r>
-        <w:rPr>
-          <w:rFonts w:ascii="Verdana" w:eastAsia="Times New Roman" w:hAnsi="Verdana" w:cs="Times New Roman"/>
-          <w:color w:val="000000"/>
-          <w:sz w:val="20"/>
-          <w:szCs w:val="20"/>
-          <w:lang w:eastAsia="ru-RU"/>
-        </w:rPr>
-        <w:t xml:space="preserve"> по ссылке (27 килобайт): </w:t>
+        <w:t>весь проект, включая т</w:t>
+      </w:r>
+      <w:r>
+        <w:rPr>
+          <w:rFonts w:ascii="Verdana" w:eastAsia="Times New Roman" w:hAnsi="Verdana" w:cs="Times New Roman"/>
+          <w:color w:val="000000"/>
+          <w:sz w:val="20"/>
+          <w:szCs w:val="20"/>
+          <w:lang w:eastAsia="ru-RU"/>
+        </w:rPr>
+        <w:t>естовое приложение можно загруз</w:t>
+      </w:r>
+      <w:r>
+        <w:rPr>
+          <w:rFonts w:ascii="Verdana" w:eastAsia="Times New Roman" w:hAnsi="Verdana" w:cs="Times New Roman"/>
+          <w:color w:val="000000"/>
+          <w:sz w:val="20"/>
+          <w:szCs w:val="20"/>
+          <w:lang w:eastAsia="ru-RU"/>
+        </w:rPr>
+        <w:t>ить по ссылке (27 килобайт): </w:t>
       </w:r>
       <w:hyperlink r:id="rId6" w:history="1">
         <w:r>
@@ -1667,8 +1665,6 @@
         </w:rPr>
         <w:t>INCORRECT</w:t>
       </w:r>
-      <w:bookmarkStart w:id="0" w:name="_GoBack"/>
-      <w:bookmarkEnd w:id="0"/>
       <w:r>
         <w:rPr>
           <w:rFonts w:ascii="Verdana" w:eastAsia="Times New Roman" w:hAnsi="Verdana" w:cs="Times New Roman"/>
@@ -2930,6 +2926,7 @@
         </w:rPr>
         <w:t xml:space="preserve">. Поскольку нет блокировок на доступ к счётчику </w:t>
       </w:r>
+      <w:bookmarkStart w:id="0" w:name="_GoBack"/>
       <w:proofErr w:type="spellStart"/>
       <w:r>
         <w:rPr>
@@ -2948,7 +2945,17 @@
           <w:sz w:val="20"/>
           <w:szCs w:val="20"/>
         </w:rPr>
-        <w:t xml:space="preserve"> я предпочёл на всякий случай перестраховаться, </w:t>
+        <w:t xml:space="preserve"> </w:t>
+      </w:r>
+      <w:bookmarkEnd w:id="0"/>
+      <w:r>
+        <w:rPr>
+          <w:rFonts w:ascii="Verdana" w:hAnsi="Verdana"/>
+          <w:color w:val="000000"/>
+          <w:sz w:val="20"/>
+          <w:szCs w:val="20"/>
+        </w:rPr>
+        <w:t xml:space="preserve">я предпочёл на всякий случай перестраховаться, </w:t>
       </w:r>
       <w:proofErr w:type="gramStart"/>
       <w:r>

</xml_diff>